<commit_message>
Fixed image in proposal
</commit_message>
<xml_diff>
--- a/Documents/Project Proposal G5.docx
+++ b/Documents/Project Proposal G5.docx
@@ -281,7 +281,23 @@
           <w:szCs w:val="18"/>
           <w:u w:val="single"/>
         </w:rPr>
-        <w:t>RELEVANY VISUALIZATIONS:</w:t>
+        <w:t>RELEVAN</w:t>
+      </w:r>
+      <w:r>
+        <w:rPr>
+          <w:sz w:val="18"/>
+          <w:szCs w:val="18"/>
+          <w:u w:val="single"/>
+        </w:rPr>
+        <w:t>T</w:t>
+      </w:r>
+      <w:r>
+        <w:rPr>
+          <w:sz w:val="18"/>
+          <w:szCs w:val="18"/>
+          <w:u w:val="single"/>
+        </w:rPr>
+        <w:t xml:space="preserve"> VISUALIZATIONS:</w:t>
       </w:r>
     </w:p>
     <w:p>
@@ -296,7 +312,68 @@
           <w:u w:val="single"/>
         </w:rPr>
         <w:drawing>
-          <wp:inline distT="0" distB="0" distL="0" distR="0" wp14:anchorId="0A4AA33E" wp14:editId="4A0352FF">
+          <wp:anchor distT="0" distB="0" distL="114300" distR="114300" simplePos="0" relativeHeight="251658240" behindDoc="0" locked="0" layoutInCell="1" allowOverlap="1" wp14:anchorId="2DEEDF32" wp14:editId="0AAFB356">
+            <wp:simplePos x="0" y="0"/>
+            <wp:positionH relativeFrom="column">
+              <wp:posOffset>1945640</wp:posOffset>
+            </wp:positionH>
+            <wp:positionV relativeFrom="paragraph">
+              <wp:posOffset>45085</wp:posOffset>
+            </wp:positionV>
+            <wp:extent cx="2176780" cy="1376045"/>
+            <wp:effectExtent l="0" t="0" r="0" b="0"/>
+            <wp:wrapSquare wrapText="bothSides"/>
+            <wp:docPr id="1" name="Picture 1" descr="A picture containing text, map&#10;&#10;Description automatically generated"/>
+            <wp:cNvGraphicFramePr>
+              <a:graphicFrameLocks xmlns:a="http://schemas.openxmlformats.org/drawingml/2006/main" noChangeAspect="1"/>
+            </wp:cNvGraphicFramePr>
+            <a:graphic xmlns:a="http://schemas.openxmlformats.org/drawingml/2006/main">
+              <a:graphicData uri="http://schemas.openxmlformats.org/drawingml/2006/picture">
+                <pic:pic xmlns:pic="http://schemas.openxmlformats.org/drawingml/2006/picture">
+                  <pic:nvPicPr>
+                    <pic:cNvPr id="1" name="Picture 1" descr="A picture containing text, map&#10;&#10;Description automatically generated"/>
+                    <pic:cNvPicPr/>
+                  </pic:nvPicPr>
+                  <pic:blipFill>
+                    <a:blip r:embed="rId10" cstate="print">
+                      <a:extLst>
+                        <a:ext uri="{28A0092B-C50C-407E-A947-70E740481C1C}">
+                          <a14:useLocalDpi xmlns:a14="http://schemas.microsoft.com/office/drawing/2010/main" val="0"/>
+                        </a:ext>
+                      </a:extLst>
+                    </a:blip>
+                    <a:stretch>
+                      <a:fillRect/>
+                    </a:stretch>
+                  </pic:blipFill>
+                  <pic:spPr>
+                    <a:xfrm>
+                      <a:off x="0" y="0"/>
+                      <a:ext cx="2176780" cy="1376045"/>
+                    </a:xfrm>
+                    <a:prstGeom prst="rect">
+                      <a:avLst/>
+                    </a:prstGeom>
+                  </pic:spPr>
+                </pic:pic>
+              </a:graphicData>
+            </a:graphic>
+            <wp14:sizeRelH relativeFrom="page">
+              <wp14:pctWidth>0</wp14:pctWidth>
+            </wp14:sizeRelH>
+            <wp14:sizeRelV relativeFrom="page">
+              <wp14:pctHeight>0</wp14:pctHeight>
+            </wp14:sizeRelV>
+          </wp:anchor>
+        </w:drawing>
+      </w:r>
+      <w:r>
+        <w:rPr>
+          <w:noProof/>
+          <w:u w:val="single"/>
+        </w:rPr>
+        <w:drawing>
+          <wp:inline distT="0" distB="0" distL="0" distR="0" wp14:anchorId="0A4AA33E" wp14:editId="4D29BDFB">
             <wp:extent cx="1819469" cy="1390650"/>
             <wp:effectExtent l="0" t="0" r="9525" b="0"/>
             <wp:docPr id="2" name="Picture 2" descr="A close up of a map&#10;&#10;Description automatically generated"/>
@@ -311,7 +388,7 @@
                     <pic:cNvPicPr/>
                   </pic:nvPicPr>
                   <pic:blipFill>
-                    <a:blip r:embed="rId10" cstate="print">
+                    <a:blip r:embed="rId11" cstate="print">
                       <a:extLst>
                         <a:ext uri="{28A0092B-C50C-407E-A947-70E740481C1C}">
                           <a14:useLocalDpi xmlns:a14="http://schemas.microsoft.com/office/drawing/2010/main" val="0"/>
@@ -335,67 +412,6 @@
               </a:graphicData>
             </a:graphic>
           </wp:inline>
-        </w:drawing>
-      </w:r>
-      <w:r>
-        <w:rPr>
-          <w:noProof/>
-          <w:u w:val="single"/>
-        </w:rPr>
-        <w:drawing>
-          <wp:anchor distT="0" distB="0" distL="114300" distR="114300" simplePos="0" relativeHeight="251658240" behindDoc="0" locked="0" layoutInCell="1" allowOverlap="1" wp14:anchorId="2DEEDF32" wp14:editId="5080A096">
-            <wp:simplePos x="0" y="0"/>
-            <wp:positionH relativeFrom="column">
-              <wp:posOffset>0</wp:posOffset>
-            </wp:positionH>
-            <wp:positionV relativeFrom="paragraph">
-              <wp:posOffset>1905</wp:posOffset>
-            </wp:positionV>
-            <wp:extent cx="2522134" cy="1457325"/>
-            <wp:effectExtent l="0" t="0" r="0" b="0"/>
-            <wp:wrapSquare wrapText="bothSides"/>
-            <wp:docPr id="1" name="Picture 1" descr="A picture containing text, map&#10;&#10;Description automatically generated"/>
-            <wp:cNvGraphicFramePr>
-              <a:graphicFrameLocks xmlns:a="http://schemas.openxmlformats.org/drawingml/2006/main" noChangeAspect="1"/>
-            </wp:cNvGraphicFramePr>
-            <a:graphic xmlns:a="http://schemas.openxmlformats.org/drawingml/2006/main">
-              <a:graphicData uri="http://schemas.openxmlformats.org/drawingml/2006/picture">
-                <pic:pic xmlns:pic="http://schemas.openxmlformats.org/drawingml/2006/picture">
-                  <pic:nvPicPr>
-                    <pic:cNvPr id="1" name="Picture 1" descr="A picture containing text, map&#10;&#10;Description automatically generated"/>
-                    <pic:cNvPicPr/>
-                  </pic:nvPicPr>
-                  <pic:blipFill>
-                    <a:blip r:embed="rId11">
-                      <a:extLst>
-                        <a:ext uri="{28A0092B-C50C-407E-A947-70E740481C1C}">
-                          <a14:useLocalDpi xmlns:a14="http://schemas.microsoft.com/office/drawing/2010/main" val="0"/>
-                        </a:ext>
-                      </a:extLst>
-                    </a:blip>
-                    <a:stretch>
-                      <a:fillRect/>
-                    </a:stretch>
-                  </pic:blipFill>
-                  <pic:spPr>
-                    <a:xfrm flipH="1">
-                      <a:off x="0" y="0"/>
-                      <a:ext cx="2522134" cy="1457325"/>
-                    </a:xfrm>
-                    <a:prstGeom prst="rect">
-                      <a:avLst/>
-                    </a:prstGeom>
-                  </pic:spPr>
-                </pic:pic>
-              </a:graphicData>
-            </a:graphic>
-            <wp14:sizeRelH relativeFrom="page">
-              <wp14:pctWidth>0</wp14:pctWidth>
-            </wp14:sizeRelH>
-            <wp14:sizeRelV relativeFrom="page">
-              <wp14:pctHeight>0</wp14:pctHeight>
-            </wp14:sizeRelV>
-          </wp:anchor>
         </w:drawing>
       </w:r>
     </w:p>
@@ -1038,6 +1054,7 @@
     <w:lsdException w:name="HTML Sample" w:semiHidden="1" w:unhideWhenUsed="1"/>
     <w:lsdException w:name="HTML Typewriter" w:semiHidden="1" w:unhideWhenUsed="1"/>
     <w:lsdException w:name="HTML Variable" w:semiHidden="1" w:unhideWhenUsed="1"/>
+    <w:lsdException w:name="Normal Table" w:semiHidden="1" w:unhideWhenUsed="1"/>
     <w:lsdException w:name="annotation subject" w:semiHidden="1" w:unhideWhenUsed="1"/>
     <w:lsdException w:name="No List" w:semiHidden="1" w:unhideWhenUsed="1"/>
     <w:lsdException w:name="Outline List 1" w:semiHidden="1" w:unhideWhenUsed="1"/>
@@ -1084,8 +1101,10 @@
     <w:lsdException w:name="Table Subtle 2" w:semiHidden="1" w:unhideWhenUsed="1"/>
     <w:lsdException w:name="Table Web 1" w:semiHidden="1" w:unhideWhenUsed="1"/>
     <w:lsdException w:name="Table Web 2" w:semiHidden="1" w:unhideWhenUsed="1"/>
+    <w:lsdException w:name="Table Web 3" w:semiHidden="1" w:unhideWhenUsed="1"/>
     <w:lsdException w:name="Balloon Text" w:semiHidden="1" w:unhideWhenUsed="1"/>
     <w:lsdException w:name="Table Grid" w:uiPriority="39"/>
+    <w:lsdException w:name="Table Theme" w:semiHidden="1" w:unhideWhenUsed="1"/>
     <w:lsdException w:name="Placeholder Text" w:semiHidden="1"/>
     <w:lsdException w:name="No Spacing" w:uiPriority="1" w:qFormat="1"/>
     <w:lsdException w:name="Light Shading" w:uiPriority="60"/>
@@ -1314,6 +1333,7 @@
   <w:style w:type="character" w:default="1" w:styleId="DefaultParagraphFont">
     <w:name w:val="Default Paragraph Font"/>
     <w:uiPriority w:val="1"/>
+    <w:semiHidden/>
     <w:unhideWhenUsed/>
   </w:style>
   <w:style w:type="table" w:default="1" w:styleId="TableNormal">

</xml_diff>

<commit_message>
Final Proposal for SIRI REVIEW
</commit_message>
<xml_diff>
--- a/Documents/Project Proposal G5.docx
+++ b/Documents/Project Proposal G5.docx
@@ -99,6 +99,13 @@
           <w:sz w:val="18"/>
           <w:szCs w:val="18"/>
         </w:rPr>
+        <w:t>.. may use 2019 dataset</w:t>
+      </w:r>
+      <w:r>
+        <w:rPr>
+          <w:sz w:val="18"/>
+          <w:szCs w:val="18"/>
+        </w:rPr>
         <w:t xml:space="preserve">) </w:t>
       </w:r>
       <w:r>
@@ -106,7 +113,35 @@
           <w:sz w:val="18"/>
           <w:szCs w:val="18"/>
         </w:rPr>
-        <w:t xml:space="preserve">which includes latitude and longitude of hurricanes over time leading up to landfall, as well as wind speed, pressure, and direction.  We want to study the damage caused by these hurricanes and what trends lead to the most expensive and life-threatening disasters.  We will utilize Web-Scraping as part of our ETL do download information on </w:t>
+        <w:t xml:space="preserve">which includes latitude and longitude of hurricanes over time leading up to </w:t>
+      </w:r>
+      <w:r>
+        <w:rPr>
+          <w:sz w:val="18"/>
+          <w:szCs w:val="18"/>
+        </w:rPr>
+        <w:t xml:space="preserve">and beyond </w:t>
+      </w:r>
+      <w:r>
+        <w:rPr>
+          <w:sz w:val="18"/>
+          <w:szCs w:val="18"/>
+        </w:rPr>
+        <w:t xml:space="preserve">landfall, as well as wind speed, pressure, and direction.  We want to study the damage caused by these hurricanes and what trends lead to the most expensive and life-threatening </w:t>
+      </w:r>
+      <w:r>
+        <w:rPr>
+          <w:sz w:val="18"/>
+          <w:szCs w:val="18"/>
+        </w:rPr>
+        <w:t>hurricanes and tropical storms in the Gulf of Mexico</w:t>
+      </w:r>
+      <w:r>
+        <w:rPr>
+          <w:sz w:val="18"/>
+          <w:szCs w:val="18"/>
+        </w:rPr>
+        <w:t xml:space="preserve">.  We will utilize Web-Scraping as part of our ETL do download information on </w:t>
       </w:r>
       <w:r>
         <w:rPr>
@@ -120,7 +155,38 @@
           <w:sz w:val="18"/>
           <w:szCs w:val="18"/>
         </w:rPr>
-        <w:t xml:space="preserve">from Wikipedia (along with others) </w:t>
+        <w:t>from Wikipedia</w:t>
+      </w:r>
+      <w:r>
+        <w:rPr>
+          <w:sz w:val="18"/>
+          <w:szCs w:val="18"/>
+        </w:rPr>
+        <w:t xml:space="preserve"> (</w:t>
+      </w:r>
+      <w:hyperlink r:id="rId8" w:history="1">
+        <w:r>
+          <w:rPr>
+            <w:rStyle w:val="Hyperlink"/>
+            <w:sz w:val="18"/>
+            <w:szCs w:val="18"/>
+          </w:rPr>
+          <w:t>Damage Data</w:t>
+        </w:r>
+      </w:hyperlink>
+      <w:r>
+        <w:rPr>
+          <w:sz w:val="18"/>
+          <w:szCs w:val="18"/>
+        </w:rPr>
+        <w:t xml:space="preserve"> example, </w:t>
+      </w:r>
+      <w:r>
+        <w:rPr>
+          <w:sz w:val="18"/>
+          <w:szCs w:val="18"/>
+        </w:rPr>
+        <w:t xml:space="preserve">along with others) </w:t>
       </w:r>
       <w:r>
         <w:rPr>
@@ -170,6 +236,20 @@
           <w:szCs w:val="18"/>
         </w:rPr>
         <w:t xml:space="preserve"> to create more interactive features to compare variables and trends.  </w:t>
+      </w:r>
+      <w:r>
+        <w:rPr>
+          <w:sz w:val="18"/>
+          <w:szCs w:val="18"/>
+        </w:rPr>
+        <w:t>We will use PostgreSQL to store our database.</w:t>
+      </w:r>
+      <w:r>
+        <w:rPr>
+          <w:sz w:val="18"/>
+          <w:szCs w:val="18"/>
+        </w:rPr>
+        <w:t xml:space="preserve">  </w:t>
       </w:r>
     </w:p>
     <w:p>
@@ -195,7 +275,7 @@
         </w:rPr>
         <w:t xml:space="preserve">     </w:t>
       </w:r>
-      <w:hyperlink r:id="rId8" w:tgtFrame="_blank" w:history="1">
+      <w:hyperlink r:id="rId9" w:tgtFrame="_blank" w:history="1">
         <w:r>
           <w:rPr>
             <w:rStyle w:val="Hyperlink"/>
@@ -240,7 +320,7 @@
                     <pic:cNvPicPr/>
                   </pic:nvPicPr>
                   <pic:blipFill>
-                    <a:blip r:embed="rId9">
+                    <a:blip r:embed="rId10">
                       <a:extLst>
                         <a:ext uri="{28A0092B-C50C-407E-A947-70E740481C1C}">
                           <a14:useLocalDpi xmlns:a14="http://schemas.microsoft.com/office/drawing/2010/main" val="0"/>
@@ -335,7 +415,7 @@
                     <pic:cNvPicPr/>
                   </pic:nvPicPr>
                   <pic:blipFill>
-                    <a:blip r:embed="rId10" cstate="print">
+                    <a:blip r:embed="rId11" cstate="print">
                       <a:extLst>
                         <a:ext uri="{28A0092B-C50C-407E-A947-70E740481C1C}">
                           <a14:useLocalDpi xmlns:a14="http://schemas.microsoft.com/office/drawing/2010/main" val="0"/>
@@ -388,7 +468,7 @@
                     <pic:cNvPicPr/>
                   </pic:nvPicPr>
                   <pic:blipFill>
-                    <a:blip r:embed="rId11" cstate="print">
+                    <a:blip r:embed="rId12" cstate="print">
                       <a:extLst>
                         <a:ext uri="{28A0092B-C50C-407E-A947-70E740481C1C}">
                           <a14:useLocalDpi xmlns:a14="http://schemas.microsoft.com/office/drawing/2010/main" val="0"/>
@@ -441,13 +521,12 @@
       <w:r>
         <w:rPr>
           <w:noProof/>
-          <w:u w:val="single"/>
         </w:rPr>
         <w:drawing>
-          <wp:inline distT="0" distB="0" distL="0" distR="0" wp14:anchorId="09B58788" wp14:editId="06D1F001">
-            <wp:extent cx="4826442" cy="2333811"/>
+          <wp:inline distT="0" distB="0" distL="0" distR="0" wp14:anchorId="0F526C66" wp14:editId="3BB49A40">
+            <wp:extent cx="3209925" cy="2390639"/>
             <wp:effectExtent l="0" t="0" r="0" b="0"/>
-            <wp:docPr id="6" name="Picture 6" descr="A screenshot of a map&#10;&#10;Description automatically generated"/>
+            <wp:docPr id="3" name="Picture 3" descr="A screenshot of a cell phone&#10;&#10;Description automatically generated"/>
             <wp:cNvGraphicFramePr>
               <a:graphicFrameLocks xmlns:a="http://schemas.openxmlformats.org/drawingml/2006/main" noChangeAspect="1"/>
             </wp:cNvGraphicFramePr>
@@ -455,11 +534,11 @@
               <a:graphicData uri="http://schemas.openxmlformats.org/drawingml/2006/picture">
                 <pic:pic xmlns:pic="http://schemas.openxmlformats.org/drawingml/2006/picture">
                   <pic:nvPicPr>
-                    <pic:cNvPr id="6" name="Picture 6" descr="A screenshot of a map&#10;&#10;Description automatically generated"/>
+                    <pic:cNvPr id="3" name="Picture 3" descr="A screenshot of a cell phone&#10;&#10;Description automatically generated"/>
                     <pic:cNvPicPr/>
                   </pic:nvPicPr>
                   <pic:blipFill>
-                    <a:blip r:embed="rId12">
+                    <a:blip r:embed="rId13">
                       <a:extLst>
                         <a:ext uri="{28A0092B-C50C-407E-A947-70E740481C1C}">
                           <a14:useLocalDpi xmlns:a14="http://schemas.microsoft.com/office/drawing/2010/main" val="0"/>
@@ -473,7 +552,7 @@
                   <pic:spPr>
                     <a:xfrm>
                       <a:off x="0" y="0"/>
-                      <a:ext cx="4879916" cy="2359668"/>
+                      <a:ext cx="3307099" cy="2463011"/>
                     </a:xfrm>
                     <a:prstGeom prst="rect">
                       <a:avLst/>
@@ -509,7 +588,7 @@
         </w:rPr>
         <w:t xml:space="preserve">  </w:t>
       </w:r>
-      <w:hyperlink r:id="rId13" w:history="1">
+      <w:hyperlink r:id="rId14" w:history="1">
         <w:r>
           <w:rPr>
             <w:rStyle w:val="Hyperlink"/>
@@ -520,103 +599,8 @@
         </w:r>
       </w:hyperlink>
     </w:p>
-    <w:p/>
-    <w:p>
-      <w:r>
-        <w:rPr>
-          <w:highlight w:val="yellow"/>
-        </w:rPr>
-        <w:t>Notes</w:t>
-      </w:r>
-      <w:r>
-        <w:t xml:space="preserve"> (Add to notes or edit above statement before due date)</w:t>
-      </w:r>
-    </w:p>
-    <w:p>
-      <w:r>
-        <w:t>- download new data set in csv format.</w:t>
-      </w:r>
-    </w:p>
-    <w:p>
-      <w:r>
-        <w:t xml:space="preserve">- </w:t>
-      </w:r>
-      <w:hyperlink r:id="rId14" w:history="1">
-        <w:r>
-          <w:rPr>
-            <w:rStyle w:val="Hyperlink"/>
-          </w:rPr>
-          <w:t>https://www.axios.com/florence-map-shows-every-major-hurricane-to-hit-carolinas-0b05a244-9ebd-44a8-aaa0-75b48580aafa.html</w:t>
-        </w:r>
-      </w:hyperlink>
-      <w:r>
-        <w:t xml:space="preserve">  </w:t>
-      </w:r>
-      <w:r>
-        <w:rPr>
-          <w:b/>
-          <w:bCs/>
-        </w:rPr>
-        <w:t>(PROOF OF CONCEPT)</w:t>
-      </w:r>
-    </w:p>
-    <w:p>
-      <w:r>
-        <w:t>-</w:t>
-      </w:r>
-      <w:r>
-        <w:t xml:space="preserve"> </w:t>
-      </w:r>
-      <w:hyperlink r:id="rId15" w:history="1">
-        <w:r>
-          <w:rPr>
-            <w:rStyle w:val="Hyperlink"/>
-          </w:rPr>
-          <w:t>https://www.ncdc.noaa.gov/billions/mapping</w:t>
-        </w:r>
-      </w:hyperlink>
-      <w:r>
-        <w:t xml:space="preserve"> </w:t>
-      </w:r>
-      <w:r>
-        <w:rPr>
-          <w:b/>
-          <w:bCs/>
-        </w:rPr>
-        <w:t>(INSPERATION)</w:t>
-      </w:r>
-    </w:p>
-    <w:p>
-      <w:r>
-        <w:t>-</w:t>
-      </w:r>
-      <w:r>
-        <w:t xml:space="preserve"> Color scaling based on damages </w:t>
-      </w:r>
-      <w:r>
-        <w:t>or other factors</w:t>
-      </w:r>
-    </w:p>
-    <w:p>
-      <w:pPr>
-        <w:tabs>
-          <w:tab w:val="left" w:pos="1170"/>
-        </w:tabs>
-      </w:pPr>
-      <w:r>
-        <w:t xml:space="preserve">- </w:t>
-      </w:r>
-      <w:hyperlink r:id="rId16" w:anchor="map=4/32/-80" w:history="1">
-        <w:r>
-          <w:rPr>
-            <w:rStyle w:val="Hyperlink"/>
-          </w:rPr>
-          <w:t>https://www.coast.noaa.gov/hurricanes/#map=4/32/-80</w:t>
-        </w:r>
-      </w:hyperlink>
-    </w:p>
     <w:sectPr>
-      <w:headerReference w:type="default" r:id="rId17"/>
+      <w:headerReference w:type="default" r:id="rId15"/>
       <w:pgSz w:w="12240" w:h="15840"/>
       <w:pgMar w:top="1440" w:right="1440" w:bottom="1440" w:left="1440" w:header="720" w:footer="720" w:gutter="0"/>
       <w:cols w:space="720"/>

</xml_diff>